<commit_message>
final commit for this branch
</commit_message>
<xml_diff>
--- a/M4/M4_Program/M4 Programming Assignment.docx
+++ b/M4/M4_Program/M4 Programming Assignment.docx
@@ -4573,12 +4573,9 @@
     </w:p>
     <w:p>
       <w:pPr>
-        <w:pStyle w:val="AUBody"/>
-        <w:rPr>
-          <w:rFonts w:eastAsiaTheme="minorEastAsia"/>
-          <w:b/>
-          <w:sz w:val="22"/>
-          <w:szCs w:val="22"/>
+        <w:rPr>
+          <w:rFonts w:ascii="Gill Sans MT" w:eastAsiaTheme="minorEastAsia" w:hAnsi="Gill Sans MT" w:cstheme="minorHAnsi"/>
+          <w:color w:val="000000" w:themeColor="text1"/>
           <w14:textFill>
             <w14:solidFill>
               <w14:schemeClr w14:val="tx1">
@@ -4595,9 +4592,7 @@
       <w:r>
         <w:rPr>
           <w:rFonts w:eastAsiaTheme="minorEastAsia"/>
-          <w:b/>
-          <w:sz w:val="22"/>
-          <w:szCs w:val="22"/>
+          <w:color w:val="000000" w:themeColor="text1"/>
           <w14:textFill>
             <w14:solidFill>
               <w14:schemeClr w14:val="tx1">
@@ -4610,7 +4605,7 @@
             </w14:solidFill>
           </w14:textFill>
         </w:rPr>
-        <w:t>Task 1</w:t>
+        <w:br w:type="page"/>
       </w:r>
     </w:p>
     <w:p>
@@ -4633,9 +4628,13 @@
           </w14:textFill>
         </w:rPr>
       </w:pPr>
-      <w:r>
-        <w:rPr>
-          <w:rFonts w:eastAsiaTheme="minorEastAsia"/>
+    </w:p>
+    <w:p>
+      <w:pPr>
+        <w:pStyle w:val="AUBody"/>
+        <w:rPr>
+          <w:rFonts w:eastAsiaTheme="minorEastAsia"/>
+          <w:b/>
           <w:sz w:val="22"/>
           <w:szCs w:val="22"/>
           <w14:textFill>
@@ -4650,12 +4649,11 @@
             </w14:solidFill>
           </w14:textFill>
         </w:rPr>
-        <w:tab/>
-        <w:t xml:space="preserve">Implement the </w:t>
-      </w:r>
-      <w:r>
-        <w:rPr>
-          <w:rFonts w:eastAsiaTheme="minorEastAsia"/>
+      </w:pPr>
+      <w:r>
+        <w:rPr>
+          <w:rFonts w:eastAsiaTheme="minorEastAsia"/>
+          <w:b/>
           <w:sz w:val="22"/>
           <w:szCs w:val="22"/>
           <w14:textFill>
@@ -4670,9 +4668,12 @@
             </w14:solidFill>
           </w14:textFill>
         </w:rPr>
-        <w:t>Dijkstra</w:t>
-      </w:r>
-      <w:r>
+        <w:t>Task 1</w:t>
+      </w:r>
+    </w:p>
+    <w:p>
+      <w:pPr>
+        <w:pStyle w:val="AUBody"/>
         <w:rPr>
           <w:rFonts w:eastAsiaTheme="minorEastAsia"/>
           <w:sz w:val="22"/>
@@ -4689,12 +4690,8 @@
             </w14:solidFill>
           </w14:textFill>
         </w:rPr>
-        <w:t>’s algorithm</w:t>
-      </w:r>
-    </w:p>
-    <w:p>
-      <w:pPr>
-        <w:pStyle w:val="AUBody"/>
+      </w:pPr>
+      <w:r>
         <w:rPr>
           <w:rFonts w:eastAsiaTheme="minorEastAsia"/>
           <w:sz w:val="22"/>
@@ -4711,11 +4708,10 @@
             </w14:solidFill>
           </w14:textFill>
         </w:rPr>
-      </w:pPr>
-    </w:p>
-    <w:p>
-      <w:pPr>
-        <w:pStyle w:val="AUBody"/>
+        <w:tab/>
+        <w:t xml:space="preserve">Implement the </w:t>
+      </w:r>
+      <w:r>
         <w:rPr>
           <w:rFonts w:eastAsiaTheme="minorEastAsia"/>
           <w:sz w:val="22"/>
@@ -4732,11 +4728,11 @@
             </w14:solidFill>
           </w14:textFill>
         </w:rPr>
-      </w:pPr>
-      <w:r>
-        <w:rPr>
-          <w:rFonts w:eastAsiaTheme="minorEastAsia"/>
-          <w:b/>
+        <w:t>Dijkstra</w:t>
+      </w:r>
+      <w:r>
+        <w:rPr>
+          <w:rFonts w:eastAsiaTheme="minorEastAsia"/>
           <w:sz w:val="22"/>
           <w:szCs w:val="22"/>
           <w14:textFill>
@@ -4751,8 +4747,9 @@
             </w14:solidFill>
           </w14:textFill>
         </w:rPr>
-        <w:t>Task 2</w:t>
-      </w:r>
+        <w:t xml:space="preserve">’s </w:t>
+      </w:r>
+      <w:proofErr w:type="gramStart"/>
       <w:r>
         <w:rPr>
           <w:rFonts w:eastAsiaTheme="minorEastAsia"/>
@@ -4770,8 +4767,9 @@
             </w14:solidFill>
           </w14:textFill>
         </w:rPr>
-        <w:t>:</w:t>
-      </w:r>
+        <w:t>algorithm</w:t>
+      </w:r>
+      <w:proofErr w:type="gramEnd"/>
     </w:p>
     <w:p>
       <w:pPr>
@@ -4810,17 +4808,48 @@
             </w14:solidFill>
           </w14:textFill>
         </w:rPr>
-        <w:tab/>
-        <w:t>- Log on a Tux machine</w:t>
+        <w:drawing>
+          <wp:inline distT="0" distB="0" distL="0" distR="0" wp14:anchorId="14AF8C9A" wp14:editId="60C42EB8">
+            <wp:extent cx="6858000" cy="4904105"/>
+            <wp:effectExtent l="0" t="0" r="0" b="0"/>
+            <wp:docPr id="1877680198" name="Picture 1"/>
+            <wp:cNvGraphicFramePr>
+              <a:graphicFrameLocks xmlns:a="http://schemas.openxmlformats.org/drawingml/2006/main" noChangeAspect="1"/>
+            </wp:cNvGraphicFramePr>
+            <a:graphic xmlns:a="http://schemas.openxmlformats.org/drawingml/2006/main">
+              <a:graphicData uri="http://schemas.openxmlformats.org/drawingml/2006/picture">
+                <pic:pic xmlns:pic="http://schemas.openxmlformats.org/drawingml/2006/picture">
+                  <pic:nvPicPr>
+                    <pic:cNvPr id="1877680198" name=""/>
+                    <pic:cNvPicPr/>
+                  </pic:nvPicPr>
+                  <pic:blipFill>
+                    <a:blip r:embed="rId9"/>
+                    <a:stretch>
+                      <a:fillRect/>
+                    </a:stretch>
+                  </pic:blipFill>
+                  <pic:spPr>
+                    <a:xfrm>
+                      <a:off x="0" y="0"/>
+                      <a:ext cx="6858000" cy="4904105"/>
+                    </a:xfrm>
+                    <a:prstGeom prst="rect">
+                      <a:avLst/>
+                    </a:prstGeom>
+                  </pic:spPr>
+                </pic:pic>
+              </a:graphicData>
+            </a:graphic>
+          </wp:inline>
+        </w:drawing>
       </w:r>
     </w:p>
     <w:p>
       <w:pPr>
-        <w:pStyle w:val="AUBody"/>
-        <w:rPr>
-          <w:rFonts w:eastAsiaTheme="minorEastAsia"/>
-          <w:sz w:val="22"/>
-          <w:szCs w:val="22"/>
+        <w:rPr>
+          <w:rFonts w:ascii="Gill Sans MT" w:eastAsiaTheme="minorEastAsia" w:hAnsi="Gill Sans MT" w:cstheme="minorHAnsi"/>
+          <w:color w:val="000000" w:themeColor="text1"/>
           <w14:textFill>
             <w14:solidFill>
               <w14:schemeClr w14:val="tx1">
@@ -4837,8 +4866,7 @@
       <w:r>
         <w:rPr>
           <w:rFonts w:eastAsiaTheme="minorEastAsia"/>
-          <w:sz w:val="22"/>
-          <w:szCs w:val="22"/>
+          <w:color w:val="000000" w:themeColor="text1"/>
           <w14:textFill>
             <w14:solidFill>
               <w14:schemeClr w14:val="tx1">
@@ -4851,8 +4879,7 @@
             </w14:solidFill>
           </w14:textFill>
         </w:rPr>
-        <w:tab/>
-        <w:t>- Type the date command</w:t>
+        <w:br w:type="page"/>
       </w:r>
     </w:p>
     <w:p>
@@ -4875,7 +4902,10 @@
           </w14:textFill>
         </w:rPr>
       </w:pPr>
-      <w:r>
+    </w:p>
+    <w:p>
+      <w:pPr>
+        <w:pStyle w:val="AUBody"/>
         <w:rPr>
           <w:rFonts w:eastAsiaTheme="minorEastAsia"/>
           <w:sz w:val="22"/>
@@ -4892,15 +4922,11 @@
             </w14:solidFill>
           </w14:textFill>
         </w:rPr>
-        <w:tab/>
-        <w:t>- compile your program</w:t>
-      </w:r>
-    </w:p>
-    <w:p>
-      <w:pPr>
-        <w:pStyle w:val="AUBody"/>
-        <w:rPr>
-          <w:rFonts w:eastAsiaTheme="minorEastAsia"/>
+      </w:pPr>
+      <w:r>
+        <w:rPr>
+          <w:rFonts w:eastAsiaTheme="minorEastAsia"/>
+          <w:b/>
           <w:sz w:val="22"/>
           <w:szCs w:val="22"/>
           <w14:textFill>
@@ -4915,7 +4941,8 @@
             </w14:solidFill>
           </w14:textFill>
         </w:rPr>
-      </w:pPr>
+        <w:t>Task 2</w:t>
+      </w:r>
       <w:r>
         <w:rPr>
           <w:rFonts w:eastAsiaTheme="minorEastAsia"/>
@@ -4933,31 +4960,12 @@
             </w14:solidFill>
           </w14:textFill>
         </w:rPr>
-        <w:lastRenderedPageBreak/>
-        <w:tab/>
-        <w:t xml:space="preserve">- Execute your program using the provided input file </w:t>
-      </w:r>
-      <w:r>
-        <w:rPr>
-          <w:rFonts w:eastAsiaTheme="minorEastAsia"/>
-          <w:color w:val="00B0F0"/>
-          <w:sz w:val="22"/>
-          <w:szCs w:val="22"/>
-          <w14:textFill>
-            <w14:solidFill>
-              <w14:srgbClr w14:val="00B0F0">
-                <w14:lumMod w14:val="65000"/>
-                <w14:lumOff w14:val="35000"/>
-                <w14:lumMod w14:val="75000"/>
-                <w14:lumOff w14:val="25000"/>
-                <w14:lumMod w14:val="65000"/>
-              </w14:srgbClr>
-            </w14:solidFill>
-          </w14:textFill>
-        </w:rPr>
-        <w:t>grah.txt</w:t>
-      </w:r>
-      <w:r>
+        <w:t>:</w:t>
+      </w:r>
+    </w:p>
+    <w:p>
+      <w:pPr>
+        <w:pStyle w:val="AUBody"/>
         <w:rPr>
           <w:rFonts w:eastAsiaTheme="minorEastAsia"/>
           <w:sz w:val="22"/>
@@ -4974,12 +4982,8 @@
             </w14:solidFill>
           </w14:textFill>
         </w:rPr>
-        <w:t>.</w:t>
-      </w:r>
-    </w:p>
-    <w:p>
-      <w:pPr>
-        <w:pStyle w:val="AUBody"/>
+      </w:pPr>
+      <w:r>
         <w:rPr>
           <w:rFonts w:eastAsiaTheme="minorEastAsia"/>
           <w:sz w:val="22"/>
@@ -4996,8 +5000,13 @@
             </w14:solidFill>
           </w14:textFill>
         </w:rPr>
-      </w:pPr>
-      <w:r>
+        <w:tab/>
+        <w:t>- Log on a Tux machine</w:t>
+      </w:r>
+    </w:p>
+    <w:p>
+      <w:pPr>
+        <w:pStyle w:val="AUBody"/>
         <w:rPr>
           <w:rFonts w:eastAsiaTheme="minorEastAsia"/>
           <w:sz w:val="22"/>
@@ -5014,9 +5023,7 @@
             </w14:solidFill>
           </w14:textFill>
         </w:rPr>
-        <w:tab/>
-        <w:t>- Display the shortest path</w:t>
-      </w:r>
+      </w:pPr>
       <w:r>
         <w:rPr>
           <w:rFonts w:eastAsiaTheme="minorEastAsia"/>
@@ -5034,7 +5041,8 @@
             </w14:solidFill>
           </w14:textFill>
         </w:rPr>
-        <w:t xml:space="preserve"> under the provided format</w:t>
+        <w:tab/>
+        <w:t>- Type the date command</w:t>
       </w:r>
     </w:p>
     <w:p>
@@ -5075,7 +5083,7 @@
           </w14:textFill>
         </w:rPr>
         <w:tab/>
-        <w:t>- Take a readable screenshot showing the date, your username, the tux machine name, the compilation directions, the execution and the shortest path. The screenshot must be as readable as this template screenshot:</w:t>
+        <w:t>- compile your program</w:t>
       </w:r>
     </w:p>
     <w:p>
@@ -5100,6 +5108,227 @@
       </w:pPr>
       <w:r>
         <w:rPr>
+          <w:rFonts w:eastAsiaTheme="minorEastAsia"/>
+          <w:sz w:val="22"/>
+          <w:szCs w:val="22"/>
+          <w14:textFill>
+            <w14:solidFill>
+              <w14:schemeClr w14:val="tx1">
+                <w14:lumMod w14:val="50000"/>
+                <w14:lumOff w14:val="50000"/>
+                <w14:lumMod w14:val="65000"/>
+                <w14:lumOff w14:val="35000"/>
+                <w14:lumMod w14:val="75000"/>
+              </w14:schemeClr>
+            </w14:solidFill>
+          </w14:textFill>
+        </w:rPr>
+        <w:tab/>
+        <w:t xml:space="preserve">- Execute your program using the provided input file </w:t>
+      </w:r>
+      <w:r>
+        <w:rPr>
+          <w:rFonts w:eastAsiaTheme="minorEastAsia"/>
+          <w:color w:val="00B0F0"/>
+          <w:sz w:val="22"/>
+          <w:szCs w:val="22"/>
+          <w14:textFill>
+            <w14:solidFill>
+              <w14:srgbClr w14:val="00B0F0">
+                <w14:lumMod w14:val="65000"/>
+                <w14:lumOff w14:val="35000"/>
+                <w14:lumMod w14:val="75000"/>
+                <w14:lumOff w14:val="25000"/>
+                <w14:lumMod w14:val="65000"/>
+              </w14:srgbClr>
+            </w14:solidFill>
+          </w14:textFill>
+        </w:rPr>
+        <w:t>grah.txt</w:t>
+      </w:r>
+      <w:r>
+        <w:rPr>
+          <w:rFonts w:eastAsiaTheme="minorEastAsia"/>
+          <w:sz w:val="22"/>
+          <w:szCs w:val="22"/>
+          <w14:textFill>
+            <w14:solidFill>
+              <w14:schemeClr w14:val="tx1">
+                <w14:lumMod w14:val="50000"/>
+                <w14:lumOff w14:val="50000"/>
+                <w14:lumMod w14:val="65000"/>
+                <w14:lumOff w14:val="35000"/>
+                <w14:lumMod w14:val="75000"/>
+              </w14:schemeClr>
+            </w14:solidFill>
+          </w14:textFill>
+        </w:rPr>
+        <w:t>.</w:t>
+      </w:r>
+    </w:p>
+    <w:p>
+      <w:pPr>
+        <w:pStyle w:val="AUBody"/>
+        <w:rPr>
+          <w:rFonts w:eastAsiaTheme="minorEastAsia"/>
+          <w:sz w:val="22"/>
+          <w:szCs w:val="22"/>
+          <w14:textFill>
+            <w14:solidFill>
+              <w14:schemeClr w14:val="tx1">
+                <w14:lumMod w14:val="50000"/>
+                <w14:lumOff w14:val="50000"/>
+                <w14:lumMod w14:val="65000"/>
+                <w14:lumOff w14:val="35000"/>
+                <w14:lumMod w14:val="75000"/>
+              </w14:schemeClr>
+            </w14:solidFill>
+          </w14:textFill>
+        </w:rPr>
+      </w:pPr>
+      <w:r>
+        <w:rPr>
+          <w:rFonts w:eastAsiaTheme="minorEastAsia"/>
+          <w:sz w:val="22"/>
+          <w:szCs w:val="22"/>
+          <w14:textFill>
+            <w14:solidFill>
+              <w14:schemeClr w14:val="tx1">
+                <w14:lumMod w14:val="50000"/>
+                <w14:lumOff w14:val="50000"/>
+                <w14:lumMod w14:val="65000"/>
+                <w14:lumOff w14:val="35000"/>
+                <w14:lumMod w14:val="75000"/>
+              </w14:schemeClr>
+            </w14:solidFill>
+          </w14:textFill>
+        </w:rPr>
+        <w:tab/>
+        <w:t>- Display the shortest path</w:t>
+      </w:r>
+      <w:r>
+        <w:rPr>
+          <w:rFonts w:eastAsiaTheme="minorEastAsia"/>
+          <w:sz w:val="22"/>
+          <w:szCs w:val="22"/>
+          <w14:textFill>
+            <w14:solidFill>
+              <w14:schemeClr w14:val="tx1">
+                <w14:lumMod w14:val="50000"/>
+                <w14:lumOff w14:val="50000"/>
+                <w14:lumMod w14:val="65000"/>
+                <w14:lumOff w14:val="35000"/>
+                <w14:lumMod w14:val="75000"/>
+              </w14:schemeClr>
+            </w14:solidFill>
+          </w14:textFill>
+        </w:rPr>
+        <w:t xml:space="preserve"> under the provided format</w:t>
+      </w:r>
+    </w:p>
+    <w:p>
+      <w:pPr>
+        <w:pStyle w:val="AUBody"/>
+        <w:rPr>
+          <w:rFonts w:eastAsiaTheme="minorEastAsia"/>
+          <w:sz w:val="22"/>
+          <w:szCs w:val="22"/>
+          <w14:textFill>
+            <w14:solidFill>
+              <w14:schemeClr w14:val="tx1">
+                <w14:lumMod w14:val="50000"/>
+                <w14:lumOff w14:val="50000"/>
+                <w14:lumMod w14:val="65000"/>
+                <w14:lumOff w14:val="35000"/>
+                <w14:lumMod w14:val="75000"/>
+              </w14:schemeClr>
+            </w14:solidFill>
+          </w14:textFill>
+        </w:rPr>
+      </w:pPr>
+      <w:r>
+        <w:rPr>
+          <w:rFonts w:eastAsiaTheme="minorEastAsia"/>
+          <w:sz w:val="22"/>
+          <w:szCs w:val="22"/>
+          <w14:textFill>
+            <w14:solidFill>
+              <w14:schemeClr w14:val="tx1">
+                <w14:lumMod w14:val="50000"/>
+                <w14:lumOff w14:val="50000"/>
+                <w14:lumMod w14:val="65000"/>
+                <w14:lumOff w14:val="35000"/>
+                <w14:lumMod w14:val="75000"/>
+              </w14:schemeClr>
+            </w14:solidFill>
+          </w14:textFill>
+        </w:rPr>
+        <w:tab/>
+        <w:t xml:space="preserve">- Take a readable screenshot showing the date, your username, the tux machine name, the compilation directions, the </w:t>
+      </w:r>
+      <w:proofErr w:type="gramStart"/>
+      <w:r>
+        <w:rPr>
+          <w:rFonts w:eastAsiaTheme="minorEastAsia"/>
+          <w:sz w:val="22"/>
+          <w:szCs w:val="22"/>
+          <w14:textFill>
+            <w14:solidFill>
+              <w14:schemeClr w14:val="tx1">
+                <w14:lumMod w14:val="50000"/>
+                <w14:lumOff w14:val="50000"/>
+                <w14:lumMod w14:val="65000"/>
+                <w14:lumOff w14:val="35000"/>
+                <w14:lumMod w14:val="75000"/>
+              </w14:schemeClr>
+            </w14:solidFill>
+          </w14:textFill>
+        </w:rPr>
+        <w:t>execution</w:t>
+      </w:r>
+      <w:proofErr w:type="gramEnd"/>
+      <w:r>
+        <w:rPr>
+          <w:rFonts w:eastAsiaTheme="minorEastAsia"/>
+          <w:sz w:val="22"/>
+          <w:szCs w:val="22"/>
+          <w14:textFill>
+            <w14:solidFill>
+              <w14:schemeClr w14:val="tx1">
+                <w14:lumMod w14:val="50000"/>
+                <w14:lumOff w14:val="50000"/>
+                <w14:lumMod w14:val="65000"/>
+                <w14:lumOff w14:val="35000"/>
+                <w14:lumMod w14:val="75000"/>
+              </w14:schemeClr>
+            </w14:solidFill>
+          </w14:textFill>
+        </w:rPr>
+        <w:t xml:space="preserve"> and the shortest path. The screenshot must be as readable as this template screenshot:</w:t>
+      </w:r>
+    </w:p>
+    <w:p>
+      <w:pPr>
+        <w:pStyle w:val="AUBody"/>
+        <w:rPr>
+          <w:rFonts w:eastAsiaTheme="minorEastAsia"/>
+          <w:sz w:val="22"/>
+          <w:szCs w:val="22"/>
+          <w14:textFill>
+            <w14:solidFill>
+              <w14:schemeClr w14:val="tx1">
+                <w14:lumMod w14:val="50000"/>
+                <w14:lumOff w14:val="50000"/>
+                <w14:lumMod w14:val="65000"/>
+                <w14:lumOff w14:val="35000"/>
+                <w14:lumMod w14:val="75000"/>
+              </w14:schemeClr>
+            </w14:solidFill>
+          </w14:textFill>
+        </w:rPr>
+      </w:pPr>
+      <w:r>
+        <w:rPr>
           <w:rFonts w:ascii="Times New Roman" w:hAnsi="Times New Roman" w:cs="Times New Roman"/>
           <w:noProof/>
           <w:color w:val="5B9BD5" w:themeColor="accent1"/>
@@ -5116,9 +5345,9 @@
           </w14:textFill>
         </w:rPr>
         <w:drawing>
-          <wp:inline distT="0" distB="0" distL="0" distR="0" wp14:anchorId="6AF09A56" wp14:editId="2B5DB647">
-            <wp:extent cx="5289534" cy="3639493"/>
-            <wp:effectExtent l="0" t="0" r="0" b="5715"/>
+          <wp:inline distT="0" distB="0" distL="0" distR="0" wp14:anchorId="6AF09A56" wp14:editId="30164F58">
+            <wp:extent cx="3888336" cy="2675391"/>
+            <wp:effectExtent l="0" t="0" r="0" b="4445"/>
             <wp:docPr id="6" name="Picture 6"/>
             <wp:cNvGraphicFramePr>
               <a:graphicFrameLocks xmlns:a="http://schemas.openxmlformats.org/drawingml/2006/main" noChangeAspect="1"/>
@@ -5131,7 +5360,7 @@
                     <pic:cNvPicPr/>
                   </pic:nvPicPr>
                   <pic:blipFill>
-                    <a:blip r:embed="rId9"/>
+                    <a:blip r:embed="rId10"/>
                     <a:stretch>
                       <a:fillRect/>
                     </a:stretch>
@@ -5139,7 +5368,7 @@
                   <pic:spPr>
                     <a:xfrm>
                       <a:off x="0" y="0"/>
-                      <a:ext cx="5311498" cy="3654605"/>
+                      <a:ext cx="3917298" cy="2695318"/>
                     </a:xfrm>
                     <a:prstGeom prst="rect">
                       <a:avLst/>
@@ -5156,6 +5385,67 @@
       <w:pPr>
         <w:pStyle w:val="AUBody"/>
         <w:rPr>
+          <w:color w:val="00B0F0"/>
+          <w:sz w:val="32"/>
+          <w:szCs w:val="32"/>
+          <w14:textFill>
+            <w14:solidFill>
+              <w14:srgbClr w14:val="00B0F0">
+                <w14:lumMod w14:val="65000"/>
+                <w14:lumOff w14:val="35000"/>
+                <w14:lumMod w14:val="75000"/>
+                <w14:lumOff w14:val="25000"/>
+                <w14:lumMod w14:val="65000"/>
+              </w14:srgbClr>
+            </w14:solidFill>
+          </w14:textFill>
+        </w:rPr>
+      </w:pPr>
+      <w:r>
+        <w:rPr>
+          <w:color w:val="00B0F0"/>
+          <w:sz w:val="32"/>
+          <w:szCs w:val="32"/>
+          <w14:textFill>
+            <w14:solidFill>
+              <w14:srgbClr w14:val="00B0F0">
+                <w14:lumMod w14:val="65000"/>
+                <w14:lumOff w14:val="35000"/>
+                <w14:lumMod w14:val="75000"/>
+                <w14:lumOff w14:val="25000"/>
+                <w14:lumMod w14:val="65000"/>
+              </w14:srgbClr>
+            </w14:solidFill>
+          </w14:textFill>
+        </w:rPr>
+        <w:t xml:space="preserve">Insert your screenshot </w:t>
+      </w:r>
+      <w:proofErr w:type="gramStart"/>
+      <w:r>
+        <w:rPr>
+          <w:color w:val="00B0F0"/>
+          <w:sz w:val="32"/>
+          <w:szCs w:val="32"/>
+          <w14:textFill>
+            <w14:solidFill>
+              <w14:srgbClr w14:val="00B0F0">
+                <w14:lumMod w14:val="65000"/>
+                <w14:lumOff w14:val="35000"/>
+                <w14:lumMod w14:val="75000"/>
+                <w14:lumOff w14:val="25000"/>
+                <w14:lumMod w14:val="65000"/>
+              </w14:srgbClr>
+            </w14:solidFill>
+          </w14:textFill>
+        </w:rPr>
+        <w:t>here</w:t>
+      </w:r>
+      <w:proofErr w:type="gramEnd"/>
+    </w:p>
+    <w:p>
+      <w:pPr>
+        <w:pStyle w:val="AUBody"/>
+        <w:rPr>
           <w:rFonts w:eastAsiaTheme="minorEastAsia"/>
           <w:sz w:val="22"/>
           <w:szCs w:val="22"/>
@@ -5177,40 +5467,64 @@
       <w:pPr>
         <w:pStyle w:val="AUBody"/>
         <w:rPr>
-          <w:color w:val="00B0F0"/>
-          <w:sz w:val="32"/>
-          <w:szCs w:val="32"/>
-          <w14:textFill>
-            <w14:solidFill>
-              <w14:srgbClr w14:val="00B0F0">
-                <w14:lumMod w14:val="65000"/>
-                <w14:lumOff w14:val="35000"/>
-                <w14:lumMod w14:val="75000"/>
-                <w14:lumOff w14:val="25000"/>
-                <w14:lumMod w14:val="65000"/>
-              </w14:srgbClr>
-            </w14:solidFill>
-          </w14:textFill>
-        </w:rPr>
-      </w:pPr>
-      <w:r>
-        <w:rPr>
-          <w:color w:val="00B0F0"/>
-          <w:sz w:val="32"/>
-          <w:szCs w:val="32"/>
-          <w14:textFill>
-            <w14:solidFill>
-              <w14:srgbClr w14:val="00B0F0">
-                <w14:lumMod w14:val="65000"/>
-                <w14:lumOff w14:val="35000"/>
-                <w14:lumMod w14:val="75000"/>
-                <w14:lumOff w14:val="25000"/>
-                <w14:lumMod w14:val="65000"/>
-              </w14:srgbClr>
-            </w14:solidFill>
-          </w14:textFill>
-        </w:rPr>
-        <w:t>Insert your screenshot here</w:t>
+          <w:rFonts w:eastAsiaTheme="minorEastAsia"/>
+          <w:sz w:val="22"/>
+          <w:szCs w:val="22"/>
+          <w14:textFill>
+            <w14:solidFill>
+              <w14:schemeClr w14:val="tx1">
+                <w14:lumMod w14:val="50000"/>
+                <w14:lumOff w14:val="50000"/>
+                <w14:lumMod w14:val="65000"/>
+                <w14:lumOff w14:val="35000"/>
+                <w14:lumMod w14:val="75000"/>
+              </w14:schemeClr>
+            </w14:solidFill>
+          </w14:textFill>
+        </w:rPr>
+      </w:pPr>
+      <w:r>
+        <w:rPr>
+          <w:rFonts w:eastAsiaTheme="minorEastAsia"/>
+          <w:noProof/>
+          <w:sz w:val="22"/>
+          <w:szCs w:val="22"/>
+        </w:rPr>
+        <w:drawing>
+          <wp:inline distT="0" distB="0" distL="0" distR="0" wp14:anchorId="0AAF9EDF" wp14:editId="4D4225D7">
+            <wp:extent cx="6858000" cy="3588385"/>
+            <wp:effectExtent l="0" t="0" r="0" b="5715"/>
+            <wp:docPr id="1564307083" name="Picture 2"/>
+            <wp:cNvGraphicFramePr>
+              <a:graphicFrameLocks xmlns:a="http://schemas.openxmlformats.org/drawingml/2006/main" noChangeAspect="1"/>
+            </wp:cNvGraphicFramePr>
+            <a:graphic xmlns:a="http://schemas.openxmlformats.org/drawingml/2006/main">
+              <a:graphicData uri="http://schemas.openxmlformats.org/drawingml/2006/picture">
+                <pic:pic xmlns:pic="http://schemas.openxmlformats.org/drawingml/2006/picture">
+                  <pic:nvPicPr>
+                    <pic:cNvPr id="1564307083" name="Picture 1564307083"/>
+                    <pic:cNvPicPr/>
+                  </pic:nvPicPr>
+                  <pic:blipFill>
+                    <a:blip r:embed="rId11"/>
+                    <a:stretch>
+                      <a:fillRect/>
+                    </a:stretch>
+                  </pic:blipFill>
+                  <pic:spPr>
+                    <a:xfrm>
+                      <a:off x="0" y="0"/>
+                      <a:ext cx="6858000" cy="3588385"/>
+                    </a:xfrm>
+                    <a:prstGeom prst="rect">
+                      <a:avLst/>
+                    </a:prstGeom>
+                  </pic:spPr>
+                </pic:pic>
+              </a:graphicData>
+            </a:graphic>
+          </wp:inline>
+        </w:drawing>
       </w:r>
     </w:p>
     <w:p>
@@ -5987,9 +6301,8 @@
             </w14:solidFill>
           </w14:textFill>
         </w:rPr>
-        <w:lastRenderedPageBreak/>
         <w:drawing>
-          <wp:inline distT="0" distB="0" distL="0" distR="0" wp14:anchorId="21DC96EE" wp14:editId="2696E62F">
+          <wp:inline distT="0" distB="0" distL="0" distR="0" wp14:anchorId="21DC96EE" wp14:editId="48CAF874">
             <wp:extent cx="5289534" cy="3639493"/>
             <wp:effectExtent l="0" t="0" r="0" b="5715"/>
             <wp:docPr id="4" name="Picture 4"/>
@@ -6004,7 +6317,7 @@
                     <pic:cNvPicPr/>
                   </pic:nvPicPr>
                   <pic:blipFill>
-                    <a:blip r:embed="rId9"/>
+                    <a:blip r:embed="rId10"/>
                     <a:stretch>
                       <a:fillRect/>
                     </a:stretch>
@@ -6012,7 +6325,7 @@
                   <pic:spPr>
                     <a:xfrm>
                       <a:off x="0" y="0"/>
-                      <a:ext cx="5311498" cy="3654605"/>
+                      <a:ext cx="5289534" cy="3639493"/>
                     </a:xfrm>
                     <a:prstGeom prst="rect">
                       <a:avLst/>
@@ -6094,6 +6407,49 @@
           <w:szCs w:val="22"/>
         </w:rPr>
       </w:pPr>
+      <w:r>
+        <w:rPr>
+          <w:noProof/>
+          <w:sz w:val="22"/>
+          <w:szCs w:val="22"/>
+        </w:rPr>
+        <w:lastRenderedPageBreak/>
+        <w:drawing>
+          <wp:inline distT="0" distB="0" distL="0" distR="0" wp14:anchorId="7E52C465" wp14:editId="5E0DC36F">
+            <wp:extent cx="6616700" cy="4343400"/>
+            <wp:effectExtent l="0" t="0" r="3810" b="635"/>
+            <wp:docPr id="1270025838" name="Picture 3"/>
+            <wp:cNvGraphicFramePr>
+              <a:graphicFrameLocks xmlns:a="http://schemas.openxmlformats.org/drawingml/2006/main" noChangeAspect="1"/>
+            </wp:cNvGraphicFramePr>
+            <a:graphic xmlns:a="http://schemas.openxmlformats.org/drawingml/2006/main">
+              <a:graphicData uri="http://schemas.openxmlformats.org/drawingml/2006/picture">
+                <pic:pic xmlns:pic="http://schemas.openxmlformats.org/drawingml/2006/picture">
+                  <pic:nvPicPr>
+                    <pic:cNvPr id="1270025838" name="Picture 1270025838"/>
+                    <pic:cNvPicPr/>
+                  </pic:nvPicPr>
+                  <pic:blipFill>
+                    <a:blip r:embed="rId12"/>
+                    <a:stretch>
+                      <a:fillRect/>
+                    </a:stretch>
+                  </pic:blipFill>
+                  <pic:spPr>
+                    <a:xfrm>
+                      <a:off x="0" y="0"/>
+                      <a:ext cx="6616700" cy="4343400"/>
+                    </a:xfrm>
+                    <a:prstGeom prst="rect">
+                      <a:avLst/>
+                    </a:prstGeom>
+                  </pic:spPr>
+                </pic:pic>
+              </a:graphicData>
+            </a:graphic>
+          </wp:inline>
+        </w:drawing>
+      </w:r>
     </w:p>
     <w:p>
       <w:pPr>
@@ -6967,8 +7323,8 @@
       </w:r>
     </w:p>
     <w:sectPr>
-      <w:headerReference w:type="default" r:id="rId10"/>
-      <w:footerReference w:type="default" r:id="rId11"/>
+      <w:headerReference w:type="default" r:id="rId13"/>
+      <w:footerReference w:type="default" r:id="rId14"/>
       <w:pgSz w:w="12240" w:h="15840"/>
       <w:pgMar w:top="1440" w:right="720" w:bottom="720" w:left="720" w:header="0" w:footer="360" w:gutter="0"/>
       <w:cols w:space="720"/>

</xml_diff>